<commit_message>
Update compare number of filter
</commit_message>
<xml_diff>
--- a/thesis/report.docx
+++ b/thesis/report.docx
@@ -177,6 +177,492 @@
         <w:t xml:space="preserve"> nhảy bậc =&gt; hỏi thầy độ phức tạp này là tuyến tính p k?</w:t>
       </w:r>
     </w:p>
+    <w:p>
+      <w:pPr>
+        <w:rPr>
+          <w:lang w:val="en-US"/>
+        </w:rPr>
+      </w:pPr>
+      <w:r>
+        <w:rPr>
+          <w:lang w:val="en-US"/>
+        </w:rPr>
+        <w:t>KIỂM THỬ SỐ LƯỢNG QUANV</w:t>
+      </w:r>
+    </w:p>
+    <w:p>
+      <w:pPr>
+        <w:rPr>
+          <w:lang w:val="en-US"/>
+        </w:rPr>
+      </w:pPr>
+      <w:r>
+        <w:rPr>
+          <w:lang w:val="en-US"/>
+        </w:rPr>
+        <w:t>Train / val / test: 12, 3, 3, Num of iteration = 1</w:t>
+      </w:r>
+    </w:p>
+    <w:tbl>
+      <w:tblPr>
+        <w:tblStyle w:val="LiBang"/>
+        <w:tblW w:w="0" w:type="auto"/>
+        <w:tblLook w:val="04A0" w:firstRow="1" w:lastRow="0" w:firstColumn="1" w:lastColumn="0" w:noHBand="0" w:noVBand="1"/>
+      </w:tblPr>
+      <w:tblGrid>
+        <w:gridCol w:w="1800"/>
+        <w:gridCol w:w="2515"/>
+        <w:gridCol w:w="4701"/>
+      </w:tblGrid>
+      <w:tr>
+        <w:tc>
+          <w:tcPr>
+            <w:tcW w:w="1800" w:type="dxa"/>
+          </w:tcPr>
+          <w:p>
+            <w:pPr>
+              <w:rPr>
+                <w:lang w:val="en-US"/>
+              </w:rPr>
+            </w:pPr>
+            <w:r>
+              <w:rPr>
+                <w:lang w:val="en-US"/>
+              </w:rPr>
+              <w:t>Num of filter</w:t>
+            </w:r>
+          </w:p>
+        </w:tc>
+        <w:tc>
+          <w:tcPr>
+            <w:tcW w:w="2515" w:type="dxa"/>
+          </w:tcPr>
+          <w:p>
+            <w:pPr>
+              <w:rPr>
+                <w:lang w:val="en-US"/>
+              </w:rPr>
+            </w:pPr>
+            <w:r>
+              <w:rPr>
+                <w:lang w:val="en-US"/>
+              </w:rPr>
+              <w:t>Num of quanv 4x4</w:t>
+            </w:r>
+          </w:p>
+        </w:tc>
+        <w:tc>
+          <w:tcPr>
+            <w:tcW w:w="4701" w:type="dxa"/>
+          </w:tcPr>
+          <w:p>
+            <w:pPr>
+              <w:rPr>
+                <w:lang w:val="en-US"/>
+              </w:rPr>
+            </w:pPr>
+            <w:r>
+              <w:rPr>
+                <w:lang w:val="en-US"/>
+              </w:rPr>
+              <w:t>Time</w:t>
+            </w:r>
+          </w:p>
+        </w:tc>
+      </w:tr>
+      <w:tr>
+        <w:tc>
+          <w:tcPr>
+            <w:tcW w:w="1800" w:type="dxa"/>
+          </w:tcPr>
+          <w:p>
+            <w:pPr>
+              <w:rPr>
+                <w:lang w:val="en-US"/>
+              </w:rPr>
+            </w:pPr>
+            <w:r>
+              <w:rPr>
+                <w:lang w:val="en-US"/>
+              </w:rPr>
+              <w:t>1</w:t>
+            </w:r>
+          </w:p>
+        </w:tc>
+        <w:tc>
+          <w:tcPr>
+            <w:tcW w:w="2515" w:type="dxa"/>
+          </w:tcPr>
+          <w:p>
+            <w:pPr>
+              <w:rPr>
+                <w:lang w:val="en-US"/>
+              </w:rPr>
+            </w:pPr>
+            <w:r>
+              <w:rPr>
+                <w:lang w:val="en-US"/>
+              </w:rPr>
+              <w:t>1</w:t>
+            </w:r>
+          </w:p>
+        </w:tc>
+        <w:tc>
+          <w:tcPr>
+            <w:tcW w:w="4701" w:type="dxa"/>
+          </w:tcPr>
+          <w:p>
+            <w:pPr>
+              <w:rPr>
+                <w:lang w:val="en-US"/>
+              </w:rPr>
+            </w:pPr>
+            <w:r>
+              <w:rPr>
+                <w:lang w:val="en-US"/>
+              </w:rPr>
+              <w:t>3.241545167914591730e+01</w:t>
+            </w:r>
+          </w:p>
+        </w:tc>
+      </w:tr>
+      <w:tr>
+        <w:tc>
+          <w:tcPr>
+            <w:tcW w:w="1800" w:type="dxa"/>
+          </w:tcPr>
+          <w:p>
+            <w:pPr>
+              <w:rPr>
+                <w:lang w:val="en-US"/>
+              </w:rPr>
+            </w:pPr>
+            <w:r>
+              <w:rPr>
+                <w:lang w:val="en-US"/>
+              </w:rPr>
+              <w:t>5</w:t>
+            </w:r>
+          </w:p>
+        </w:tc>
+        <w:tc>
+          <w:tcPr>
+            <w:tcW w:w="2515" w:type="dxa"/>
+          </w:tcPr>
+          <w:p>
+            <w:pPr>
+              <w:rPr>
+                <w:lang w:val="en-US"/>
+              </w:rPr>
+            </w:pPr>
+            <w:r>
+              <w:rPr>
+                <w:lang w:val="en-US"/>
+              </w:rPr>
+              <w:t>1</w:t>
+            </w:r>
+          </w:p>
+        </w:tc>
+        <w:tc>
+          <w:tcPr>
+            <w:tcW w:w="4701" w:type="dxa"/>
+          </w:tcPr>
+          <w:p>
+            <w:pPr>
+              <w:rPr>
+                <w:lang w:val="en-US"/>
+              </w:rPr>
+            </w:pPr>
+            <w:r>
+              <w:rPr>
+                <w:lang w:val="en-US"/>
+              </w:rPr>
+              <w:t>3.254309674096293747e+01</w:t>
+            </w:r>
+          </w:p>
+        </w:tc>
+      </w:tr>
+      <w:tr>
+        <w:tc>
+          <w:tcPr>
+            <w:tcW w:w="1800" w:type="dxa"/>
+          </w:tcPr>
+          <w:p>
+            <w:pPr>
+              <w:rPr>
+                <w:lang w:val="en-US"/>
+              </w:rPr>
+            </w:pPr>
+            <w:r>
+              <w:rPr>
+                <w:lang w:val="en-US"/>
+              </w:rPr>
+              <w:t>10</w:t>
+            </w:r>
+          </w:p>
+        </w:tc>
+        <w:tc>
+          <w:tcPr>
+            <w:tcW w:w="2515" w:type="dxa"/>
+          </w:tcPr>
+          <w:p>
+            <w:pPr>
+              <w:rPr>
+                <w:lang w:val="en-US"/>
+              </w:rPr>
+            </w:pPr>
+            <w:r>
+              <w:rPr>
+                <w:lang w:val="en-US"/>
+              </w:rPr>
+              <w:t>1</w:t>
+            </w:r>
+          </w:p>
+        </w:tc>
+        <w:tc>
+          <w:tcPr>
+            <w:tcW w:w="4701" w:type="dxa"/>
+          </w:tcPr>
+          <w:p>
+            <w:pPr>
+              <w:rPr>
+                <w:lang w:val="en-US"/>
+              </w:rPr>
+            </w:pPr>
+            <w:r>
+              <w:rPr>
+                <w:lang w:val="en-US"/>
+              </w:rPr>
+              <w:t>3.236930806492455304e+01</w:t>
+            </w:r>
+          </w:p>
+        </w:tc>
+      </w:tr>
+      <w:tr>
+        <w:tc>
+          <w:tcPr>
+            <w:tcW w:w="1800" w:type="dxa"/>
+          </w:tcPr>
+          <w:p>
+            <w:pPr>
+              <w:rPr>
+                <w:lang w:val="en-US"/>
+              </w:rPr>
+            </w:pPr>
+            <w:r>
+              <w:rPr>
+                <w:lang w:val="en-US"/>
+              </w:rPr>
+              <w:t>20</w:t>
+            </w:r>
+          </w:p>
+        </w:tc>
+        <w:tc>
+          <w:tcPr>
+            <w:tcW w:w="2515" w:type="dxa"/>
+          </w:tcPr>
+          <w:p>
+            <w:pPr>
+              <w:rPr>
+                <w:lang w:val="en-US"/>
+              </w:rPr>
+            </w:pPr>
+            <w:r>
+              <w:rPr>
+                <w:lang w:val="en-US"/>
+              </w:rPr>
+              <w:t>2</w:t>
+            </w:r>
+          </w:p>
+        </w:tc>
+        <w:tc>
+          <w:tcPr>
+            <w:tcW w:w="4701" w:type="dxa"/>
+          </w:tcPr>
+          <w:p>
+            <w:pPr>
+              <w:rPr>
+                <w:lang w:val="en-US"/>
+              </w:rPr>
+            </w:pPr>
+            <w:r>
+              <w:rPr>
+                <w:lang w:val="en-US"/>
+              </w:rPr>
+              <w:t>6.241737138410098851e+01</w:t>
+            </w:r>
+          </w:p>
+        </w:tc>
+      </w:tr>
+      <w:tr>
+        <w:tc>
+          <w:tcPr>
+            <w:tcW w:w="1800" w:type="dxa"/>
+          </w:tcPr>
+          <w:p>
+            <w:pPr>
+              <w:rPr>
+                <w:lang w:val="en-US"/>
+              </w:rPr>
+            </w:pPr>
+            <w:r>
+              <w:rPr>
+                <w:lang w:val="en-US"/>
+              </w:rPr>
+              <w:t>30</w:t>
+            </w:r>
+          </w:p>
+        </w:tc>
+        <w:tc>
+          <w:tcPr>
+            <w:tcW w:w="2515" w:type="dxa"/>
+          </w:tcPr>
+          <w:p>
+            <w:pPr>
+              <w:rPr>
+                <w:lang w:val="en-US"/>
+              </w:rPr>
+            </w:pPr>
+            <w:r>
+              <w:rPr>
+                <w:lang w:val="en-US"/>
+              </w:rPr>
+              <w:t>2</w:t>
+            </w:r>
+          </w:p>
+        </w:tc>
+        <w:tc>
+          <w:tcPr>
+            <w:tcW w:w="4701" w:type="dxa"/>
+          </w:tcPr>
+          <w:p>
+            <w:pPr>
+              <w:rPr>
+                <w:lang w:val="en-US"/>
+              </w:rPr>
+            </w:pPr>
+            <w:r>
+              <w:rPr>
+                <w:lang w:val="en-US"/>
+              </w:rPr>
+              <w:t>6.258199742296710610e+01</w:t>
+            </w:r>
+          </w:p>
+        </w:tc>
+      </w:tr>
+      <w:tr>
+        <w:tc>
+          <w:tcPr>
+            <w:tcW w:w="1800" w:type="dxa"/>
+          </w:tcPr>
+          <w:p>
+            <w:pPr>
+              <w:rPr>
+                <w:lang w:val="en-US"/>
+              </w:rPr>
+            </w:pPr>
+            <w:r>
+              <w:rPr>
+                <w:lang w:val="en-US"/>
+              </w:rPr>
+              <w:t>40</w:t>
+            </w:r>
+          </w:p>
+        </w:tc>
+        <w:tc>
+          <w:tcPr>
+            <w:tcW w:w="2515" w:type="dxa"/>
+          </w:tcPr>
+          <w:p>
+            <w:pPr>
+              <w:rPr>
+                <w:lang w:val="en-US"/>
+              </w:rPr>
+            </w:pPr>
+            <w:r>
+              <w:rPr>
+                <w:lang w:val="en-US"/>
+              </w:rPr>
+              <w:t>3</w:t>
+            </w:r>
+          </w:p>
+        </w:tc>
+        <w:tc>
+          <w:tcPr>
+            <w:tcW w:w="4701" w:type="dxa"/>
+          </w:tcPr>
+          <w:p>
+            <w:pPr>
+              <w:rPr>
+                <w:lang w:val="en-US"/>
+              </w:rPr>
+            </w:pPr>
+            <w:r>
+              <w:rPr>
+                <w:lang w:val="en-US"/>
+              </w:rPr>
+              <w:t>9.288102320791222155e+01</w:t>
+            </w:r>
+          </w:p>
+        </w:tc>
+      </w:tr>
+      <w:tr>
+        <w:tc>
+          <w:tcPr>
+            <w:tcW w:w="1800" w:type="dxa"/>
+          </w:tcPr>
+          <w:p>
+            <w:pPr>
+              <w:rPr>
+                <w:lang w:val="en-US"/>
+              </w:rPr>
+            </w:pPr>
+            <w:r>
+              <w:rPr>
+                <w:lang w:val="en-US"/>
+              </w:rPr>
+              <w:t>50</w:t>
+            </w:r>
+          </w:p>
+        </w:tc>
+        <w:tc>
+          <w:tcPr>
+            <w:tcW w:w="2515" w:type="dxa"/>
+          </w:tcPr>
+          <w:p>
+            <w:pPr>
+              <w:rPr>
+                <w:lang w:val="en-US"/>
+              </w:rPr>
+            </w:pPr>
+            <w:r>
+              <w:rPr>
+                <w:lang w:val="en-US"/>
+              </w:rPr>
+              <w:t>4</w:t>
+            </w:r>
+          </w:p>
+        </w:tc>
+        <w:tc>
+          <w:tcPr>
+            <w:tcW w:w="4701" w:type="dxa"/>
+          </w:tcPr>
+          <w:p>
+            <w:pPr>
+              <w:rPr>
+                <w:lang w:val="en-US"/>
+              </w:rPr>
+            </w:pPr>
+            <w:r>
+              <w:rPr>
+                <w:lang w:val="en-US"/>
+              </w:rPr>
+              <w:t>1.231987947691231966e+02</w:t>
+            </w:r>
+          </w:p>
+        </w:tc>
+      </w:tr>
+    </w:tbl>
     <w:p>
       <w:pPr>
         <w:rPr>
@@ -631,6 +1117,25 @@
       <w:contextualSpacing/>
     </w:pPr>
   </w:style>
+  <w:style w:type="table" w:styleId="LiBang">
+    <w:name w:val="Table Grid"/>
+    <w:basedOn w:val="BangThngthng"/>
+    <w:uiPriority w:val="39"/>
+    <w:rsid w:val="00E12FB2"/>
+    <w:pPr>
+      <w:spacing w:after="0" w:line="240" w:lineRule="auto"/>
+    </w:pPr>
+    <w:tblPr>
+      <w:tblBorders>
+        <w:top w:val="single" w:sz="4" w:space="0" w:color="auto"/>
+        <w:left w:val="single" w:sz="4" w:space="0" w:color="auto"/>
+        <w:bottom w:val="single" w:sz="4" w:space="0" w:color="auto"/>
+        <w:right w:val="single" w:sz="4" w:space="0" w:color="auto"/>
+        <w:insideH w:val="single" w:sz="4" w:space="0" w:color="auto"/>
+        <w:insideV w:val="single" w:sz="4" w:space="0" w:color="auto"/>
+      </w:tblBorders>
+    </w:tblPr>
+  </w:style>
 </w:styles>
 </file>
 

</xml_diff>